<commit_message>
Nueva organización de ficheros y apéndices
</commit_message>
<xml_diff>
--- a/graficos/192485_100000guia-de-presentacion-del-TFG-ETSIIT-2014v4.docx
+++ b/graficos/192485_100000guia-de-presentacion-del-TFG-ETSIIT-2014v4.docx
@@ -2227,7 +2227,7 @@
                                     </pic:cNvPicPr>
                                   </pic:nvPicPr>
                                   <pic:blipFill>
-                                    <a:blip r:embed="rId7">
+                                    <a:blip r:embed="rId8">
                                       <a:clrChange>
                                         <a:clrFrom>
                                           <a:srgbClr val="FFFFFF"/>
@@ -3289,7 +3289,7 @@
                                           </pic:cNvPicPr>
                                         </pic:nvPicPr>
                                         <pic:blipFill>
-                                          <a:blip r:embed="rId8">
+                                          <a:blip r:embed="rId9">
                                             <a:clrChange>
                                               <a:clrFrom>
                                                 <a:srgbClr val="FFFFFF"/>
@@ -3387,7 +3387,7 @@
                                     </pic:cNvPicPr>
                                   </pic:nvPicPr>
                                   <pic:blipFill>
-                                    <a:blip r:embed="rId8">
+                                    <a:blip r:embed="rId10">
                                       <a:clrChange>
                                         <a:clrFrom>
                                           <a:srgbClr val="FFFFFF"/>
@@ -4787,7 +4787,7 @@
                                           </pic:cNvPicPr>
                                         </pic:nvPicPr>
                                         <pic:blipFill>
-                                          <a:blip r:embed="rId8">
+                                          <a:blip r:embed="rId9">
                                             <a:clrChange>
                                               <a:clrFrom>
                                                 <a:srgbClr val="FFFFFF"/>
@@ -4885,7 +4885,7 @@
                                     </pic:cNvPicPr>
                                   </pic:nvPicPr>
                                   <pic:blipFill>
-                                    <a:blip r:embed="rId8">
+                                    <a:blip r:embed="rId10">
                                       <a:clrChange>
                                         <a:clrFrom>
                                           <a:srgbClr val="FFFFFF"/>
@@ -6131,7 +6131,7 @@
                                           </pic:cNvPicPr>
                                         </pic:nvPicPr>
                                         <pic:blipFill>
-                                          <a:blip r:embed="rId8">
+                                          <a:blip r:embed="rId9">
                                             <a:clrChange>
                                               <a:clrFrom>
                                                 <a:srgbClr val="FFFFFF"/>
@@ -6229,7 +6229,7 @@
                                     </pic:cNvPicPr>
                                   </pic:nvPicPr>
                                   <pic:blipFill>
-                                    <a:blip r:embed="rId8">
+                                    <a:blip r:embed="rId10">
                                       <a:clrChange>
                                         <a:clrFrom>
                                           <a:srgbClr val="FFFFFF"/>
@@ -7475,7 +7475,7 @@
                                           </pic:cNvPicPr>
                                         </pic:nvPicPr>
                                         <pic:blipFill>
-                                          <a:blip r:embed="rId8">
+                                          <a:blip r:embed="rId9">
                                             <a:clrChange>
                                               <a:clrFrom>
                                                 <a:srgbClr val="FFFFFF"/>
@@ -7573,7 +7573,7 @@
                                     </pic:cNvPicPr>
                                   </pic:nvPicPr>
                                   <pic:blipFill>
-                                    <a:blip r:embed="rId8">
+                                    <a:blip r:embed="rId10">
                                       <a:clrChange>
                                         <a:clrFrom>
                                           <a:srgbClr val="FFFFFF"/>
@@ -8227,6 +8227,7 @@
                             <w:pPr>
                               <w:jc w:val="center"/>
                               <w:rPr>
+                                <w:rFonts w:ascii="Linux Biolinum O" w:hAnsi="Linux Biolinum O" w:cs="Linux Biolinum O"/>
                                 <w:color w:val="FFFFFF" w:themeColor="background1"/>
                                 <w:sz w:val="48"/>
                                 <w:szCs w:val="48"/>
@@ -8234,6 +8235,7 @@
                             </w:pPr>
                             <w:r>
                               <w:rPr>
+                                <w:rFonts w:ascii="Linux Biolinum O" w:hAnsi="Linux Biolinum O" w:cs="Linux Biolinum O"/>
                                 <w:color w:val="FFFFFF" w:themeColor="background1"/>
                                 <w:sz w:val="48"/>
                                 <w:szCs w:val="48"/>
@@ -8270,6 +8272,10 @@
           </mc:Choice>
           <mc:Fallback>
             <w:pict>
+              <v:shapetype id="_x0000_t202" coordsize="21600,21600" o:spt="202" path="m0,0l0,21600,21600,21600,21600,0xe">
+                <v:stroke joinstyle="miter"/>
+                <v:path gradientshapeok="t" o:connecttype="rect"/>
+              </v:shapetype>
               <v:shape id="_x0000_s1056" type="#_x0000_t202" style="position:absolute;left:0;text-align:left;margin-left:-83.95pt;margin-top:-53.85pt;width:595.35pt;height:81.4pt;z-index:251729920;visibility:visible;mso-wrap-style:square;mso-width-percent:0;mso-height-percent:0;mso-wrap-distance-left:9pt;mso-wrap-distance-top:0;mso-wrap-distance-right:9pt;mso-wrap-distance-bottom:0;mso-position-horizontal:absolute;mso-position-horizontal-relative:text;mso-position-vertical:absolute;mso-position-vertical-relative:text;mso-width-percent:0;mso-height-percent:0;mso-width-relative:margin;mso-height-relative:margin;v-text-anchor:top" o:gfxdata="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" filled="f" stroked="f">
                 <v:textbox>
                   <w:txbxContent>
@@ -8277,6 +8283,7 @@
                       <w:pPr>
                         <w:jc w:val="center"/>
                         <w:rPr>
+                          <w:rFonts w:ascii="Linux Biolinum O" w:hAnsi="Linux Biolinum O" w:cs="Linux Biolinum O"/>
                           <w:color w:val="FFFFFF" w:themeColor="background1"/>
                           <w:sz w:val="48"/>
                           <w:szCs w:val="48"/>
@@ -8284,6 +8291,7 @@
                       </w:pPr>
                       <w:r>
                         <w:rPr>
+                          <w:rFonts w:ascii="Linux Biolinum O" w:hAnsi="Linux Biolinum O" w:cs="Linux Biolinum O"/>
                           <w:color w:val="FFFFFF" w:themeColor="background1"/>
                           <w:sz w:val="48"/>
                           <w:szCs w:val="48"/>
@@ -8308,7 +8316,6 @@
           </mc:Fallback>
         </mc:AlternateContent>
       </w:r>
-      <w:bookmarkStart w:id="0" w:name="_GoBack"/>
       <w:r>
         <w:rPr>
           <w:noProof/>
@@ -8394,7 +8401,6 @@
           </mc:Fallback>
         </mc:AlternateContent>
       </w:r>
-      <w:bookmarkEnd w:id="0"/>
     </w:p>
     <w:p>
       <w:pPr>
@@ -8438,7 +8444,7 @@
                 <wp:positionV relativeFrom="paragraph">
                   <wp:posOffset>260985</wp:posOffset>
                 </wp:positionV>
-                <wp:extent cx="6858000" cy="2152650"/>
+                <wp:extent cx="6858000" cy="2025650"/>
                 <wp:effectExtent l="0" t="0" r="0" b="6350"/>
                 <wp:wrapNone/>
                 <wp:docPr id="3079" name="Cuadro de texto 2"/>
@@ -8454,7 +8460,7 @@
                       <wps:spPr bwMode="auto">
                         <a:xfrm>
                           <a:off x="0" y="0"/>
-                          <a:ext cx="6858000" cy="2152650"/>
+                          <a:ext cx="6858000" cy="2025650"/>
                         </a:xfrm>
                         <a:prstGeom prst="rect">
                           <a:avLst/>
@@ -8473,12 +8479,14 @@
                             <w:pPr>
                               <w:jc w:val="center"/>
                               <w:rPr>
+                                <w:rFonts w:ascii="Linux Biolinum O" w:hAnsi="Linux Biolinum O" w:cs="Linux Biolinum O"/>
                                 <w:sz w:val="72"/>
                                 <w:szCs w:val="72"/>
                               </w:rPr>
                             </w:pPr>
                             <w:r>
                               <w:rPr>
+                                <w:rFonts w:ascii="Linux Biolinum O" w:hAnsi="Linux Biolinum O" w:cs="Linux Biolinum O"/>
                                 <w:sz w:val="72"/>
                                 <w:szCs w:val="72"/>
                               </w:rPr>
@@ -8487,6 +8495,7 @@
                             <w:proofErr w:type="spellStart"/>
                             <w:r>
                               <w:rPr>
+                                <w:rFonts w:ascii="Linux Biolinum O" w:hAnsi="Linux Biolinum O" w:cs="Linux Biolinum O"/>
                                 <w:sz w:val="72"/>
                                 <w:szCs w:val="72"/>
                               </w:rPr>
@@ -8495,6 +8504,7 @@
                             <w:proofErr w:type="spellEnd"/>
                             <w:r>
                               <w:rPr>
+                                <w:rFonts w:ascii="Linux Biolinum O" w:hAnsi="Linux Biolinum O" w:cs="Linux Biolinum O"/>
                                 <w:sz w:val="72"/>
                                 <w:szCs w:val="72"/>
                               </w:rPr>
@@ -8520,19 +8530,21 @@
           </mc:Choice>
           <mc:Fallback>
             <w:pict>
-              <v:shape id="_x0000_s1057" type="#_x0000_t202" style="position:absolute;margin-left:-53.9pt;margin-top:20.55pt;width:540pt;height:169.5pt;z-index:251731968;visibility:visible;mso-wrap-style:square;mso-width-percent:0;mso-height-percent:200;mso-wrap-distance-left:9pt;mso-wrap-distance-top:0;mso-wrap-distance-right:9pt;mso-wrap-distance-bottom:0;mso-position-horizontal:absolute;mso-position-horizontal-relative:text;mso-position-vertical:absolute;mso-position-vertical-relative:text;mso-width-percent:0;mso-height-percent:200;mso-width-relative:margin;mso-height-relative:margin;v-text-anchor:top" o:gfxdata="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" filled="f" stroked="f">
+              <v:shape id="_x0000_s1057" type="#_x0000_t202" style="position:absolute;margin-left:-53.9pt;margin-top:20.55pt;width:540pt;height:159.5pt;z-index:251731968;visibility:visible;mso-wrap-style:square;mso-width-percent:0;mso-height-percent:200;mso-wrap-distance-left:9pt;mso-wrap-distance-top:0;mso-wrap-distance-right:9pt;mso-wrap-distance-bottom:0;mso-position-horizontal:absolute;mso-position-horizontal-relative:text;mso-position-vertical:absolute;mso-position-vertical-relative:text;mso-width-percent:0;mso-height-percent:200;mso-width-relative:margin;mso-height-relative:margin;v-text-anchor:top" o:gfxdata="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" filled="f" stroked="f">
                 <v:textbox style="mso-fit-shape-to-text:t">
                   <w:txbxContent>
                     <w:p>
                       <w:pPr>
                         <w:jc w:val="center"/>
                         <w:rPr>
+                          <w:rFonts w:ascii="Linux Biolinum O" w:hAnsi="Linux Biolinum O" w:cs="Linux Biolinum O"/>
                           <w:sz w:val="72"/>
                           <w:szCs w:val="72"/>
                         </w:rPr>
                       </w:pPr>
                       <w:r>
                         <w:rPr>
+                          <w:rFonts w:ascii="Linux Biolinum O" w:hAnsi="Linux Biolinum O" w:cs="Linux Biolinum O"/>
                           <w:sz w:val="72"/>
                           <w:szCs w:val="72"/>
                         </w:rPr>
@@ -8541,6 +8553,7 @@
                       <w:proofErr w:type="spellStart"/>
                       <w:r>
                         <w:rPr>
+                          <w:rFonts w:ascii="Linux Biolinum O" w:hAnsi="Linux Biolinum O" w:cs="Linux Biolinum O"/>
                           <w:sz w:val="72"/>
                           <w:szCs w:val="72"/>
                         </w:rPr>
@@ -8549,6 +8562,7 @@
                       <w:proofErr w:type="spellEnd"/>
                       <w:r>
                         <w:rPr>
+                          <w:rFonts w:ascii="Linux Biolinum O" w:hAnsi="Linux Biolinum O" w:cs="Linux Biolinum O"/>
                           <w:sz w:val="72"/>
                           <w:szCs w:val="72"/>
                         </w:rPr>
@@ -8852,7 +8866,7 @@
                                           </pic:cNvPicPr>
                                         </pic:nvPicPr>
                                         <pic:blipFill>
-                                          <a:blip r:embed="rId9">
+                                          <a:blip r:embed="rId11">
                                             <a:clrChange>
                                               <a:clrFrom>
                                                 <a:srgbClr val="FFFFFF"/>
@@ -8947,7 +8961,7 @@
                                     </pic:cNvPicPr>
                                   </pic:nvPicPr>
                                   <pic:blipFill>
-                                    <a:blip r:embed="rId9">
+                                    <a:blip r:embed="rId12">
                                       <a:clrChange>
                                         <a:clrFrom>
                                           <a:srgbClr val="FFFFFF"/>
@@ -9014,7 +9028,7 @@
                 <wp:positionV relativeFrom="paragraph">
                   <wp:posOffset>2420956</wp:posOffset>
                 </wp:positionV>
-                <wp:extent cx="7560310" cy="655320"/>
+                <wp:extent cx="7560310" cy="626745"/>
                 <wp:effectExtent l="0" t="0" r="0" b="0"/>
                 <wp:wrapNone/>
                 <wp:docPr id="3082" name="Cuadro de texto 2"/>
@@ -9030,7 +9044,7 @@
                       <wps:spPr bwMode="auto">
                         <a:xfrm>
                           <a:off x="0" y="0"/>
-                          <a:ext cx="7560310" cy="655320"/>
+                          <a:ext cx="7560310" cy="626745"/>
                         </a:xfrm>
                         <a:prstGeom prst="rect">
                           <a:avLst/>
@@ -9049,12 +9063,14 @@
                             <w:pPr>
                               <w:jc w:val="center"/>
                               <w:rPr>
+                                <w:rFonts w:ascii="Linux Biolinum O" w:hAnsi="Linux Biolinum O" w:cs="Linux Biolinum O"/>
                                 <w:sz w:val="48"/>
                                 <w:szCs w:val="48"/>
                               </w:rPr>
                             </w:pPr>
                             <w:r>
                               <w:rPr>
+                                <w:rFonts w:ascii="Linux Biolinum O" w:hAnsi="Linux Biolinum O" w:cs="Linux Biolinum O"/>
                                 <w:sz w:val="48"/>
                                 <w:szCs w:val="48"/>
                               </w:rPr>
@@ -9062,6 +9078,7 @@
                             </w:r>
                             <w:r>
                               <w:rPr>
+                                <w:rFonts w:ascii="Linux Biolinum O" w:hAnsi="Linux Biolinum O" w:cs="Linux Biolinum O"/>
                                 <w:sz w:val="48"/>
                                 <w:szCs w:val="48"/>
                               </w:rPr>
@@ -9069,6 +9086,7 @@
                             </w:r>
                             <w:r>
                               <w:rPr>
+                                <w:rFonts w:ascii="Linux Biolinum O" w:hAnsi="Linux Biolinum O" w:cs="Linux Biolinum O"/>
                                 <w:sz w:val="48"/>
                                 <w:szCs w:val="48"/>
                               </w:rPr>
@@ -9094,19 +9112,21 @@
           </mc:Choice>
           <mc:Fallback>
             <w:pict>
-              <v:shape id="_x0000_s1059" type="#_x0000_t202" style="position:absolute;margin-left:-83.9pt;margin-top:190.65pt;width:595.3pt;height:51.6pt;z-index:251732992;visibility:visible;mso-wrap-style:square;mso-width-percent:0;mso-height-percent:200;mso-wrap-distance-left:9pt;mso-wrap-distance-top:0;mso-wrap-distance-right:9pt;mso-wrap-distance-bottom:0;mso-position-horizontal:absolute;mso-position-horizontal-relative:text;mso-position-vertical:absolute;mso-position-vertical-relative:text;mso-width-percent:0;mso-height-percent:200;mso-width-relative:margin;mso-height-relative:margin;v-text-anchor:top" o:gfxdata="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" filled="f" stroked="f">
+              <v:shape id="_x0000_s1059" type="#_x0000_t202" style="position:absolute;margin-left:-83.9pt;margin-top:190.65pt;width:595.3pt;height:49.35pt;z-index:251732992;visibility:visible;mso-wrap-style:square;mso-width-percent:0;mso-height-percent:200;mso-wrap-distance-left:9pt;mso-wrap-distance-top:0;mso-wrap-distance-right:9pt;mso-wrap-distance-bottom:0;mso-position-horizontal:absolute;mso-position-horizontal-relative:text;mso-position-vertical:absolute;mso-position-vertical-relative:text;mso-width-percent:0;mso-height-percent:200;mso-width-relative:margin;mso-height-relative:margin;v-text-anchor:top" o:gfxdata="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" filled="f" stroked="f">
                 <v:textbox style="mso-fit-shape-to-text:t">
                   <w:txbxContent>
                     <w:p>
                       <w:pPr>
                         <w:jc w:val="center"/>
                         <w:rPr>
+                          <w:rFonts w:ascii="Linux Biolinum O" w:hAnsi="Linux Biolinum O" w:cs="Linux Biolinum O"/>
                           <w:sz w:val="48"/>
                           <w:szCs w:val="48"/>
                         </w:rPr>
                       </w:pPr>
                       <w:r>
                         <w:rPr>
+                          <w:rFonts w:ascii="Linux Biolinum O" w:hAnsi="Linux Biolinum O" w:cs="Linux Biolinum O"/>
                           <w:sz w:val="48"/>
                           <w:szCs w:val="48"/>
                         </w:rPr>
@@ -9114,6 +9134,7 @@
                       </w:r>
                       <w:r>
                         <w:rPr>
+                          <w:rFonts w:ascii="Linux Biolinum O" w:hAnsi="Linux Biolinum O" w:cs="Linux Biolinum O"/>
                           <w:sz w:val="48"/>
                           <w:szCs w:val="48"/>
                         </w:rPr>
@@ -9121,6 +9142,7 @@
                       </w:r>
                       <w:r>
                         <w:rPr>
+                          <w:rFonts w:ascii="Linux Biolinum O" w:hAnsi="Linux Biolinum O" w:cs="Linux Biolinum O"/>
                           <w:sz w:val="48"/>
                           <w:szCs w:val="48"/>
                         </w:rPr>
@@ -9152,7 +9174,7 @@
                 <wp:positionV relativeFrom="paragraph">
                   <wp:posOffset>3854450</wp:posOffset>
                 </wp:positionV>
-                <wp:extent cx="5373370" cy="655320"/>
+                <wp:extent cx="5373370" cy="626745"/>
                 <wp:effectExtent l="0" t="0" r="0" b="0"/>
                 <wp:wrapNone/>
                 <wp:docPr id="3083" name="Cuadro de texto 2"/>
@@ -9168,7 +9190,7 @@
                       <wps:spPr bwMode="auto">
                         <a:xfrm>
                           <a:off x="0" y="0"/>
-                          <a:ext cx="5373370" cy="655320"/>
+                          <a:ext cx="5373370" cy="626745"/>
                         </a:xfrm>
                         <a:prstGeom prst="rect">
                           <a:avLst/>
@@ -9187,13 +9209,17 @@
                             <w:pPr>
                               <w:jc w:val="center"/>
                               <w:rPr>
+                                <w:rFonts w:ascii="Linux Biolinum O" w:hAnsi="Linux Biolinum O" w:cs="Linux Biolinum O"/>
                                 <w:color w:val="FFFFFF" w:themeColor="background1"/>
                                 <w:sz w:val="48"/>
                                 <w:szCs w:val="48"/>
                               </w:rPr>
                             </w:pPr>
+                            <w:bookmarkStart w:id="0" w:name="_GoBack"/>
+                            <w:bookmarkEnd w:id="0"/>
                             <w:r>
                               <w:rPr>
+                                <w:rFonts w:ascii="Linux Biolinum O" w:hAnsi="Linux Biolinum O" w:cs="Linux Biolinum O"/>
                                 <w:color w:val="FFFFFF" w:themeColor="background1"/>
                                 <w:sz w:val="48"/>
                                 <w:szCs w:val="48"/>
@@ -9220,13 +9246,14 @@
           </mc:Choice>
           <mc:Fallback>
             <w:pict>
-              <v:shape id="_x0000_s1060" type="#_x0000_t202" style="position:absolute;margin-left:-.05pt;margin-top:303.5pt;width:423.1pt;height:51.6pt;z-index:251726848;visibility:visible;mso-wrap-style:square;mso-width-percent:0;mso-height-percent:200;mso-wrap-distance-left:9pt;mso-wrap-distance-top:0;mso-wrap-distance-right:9pt;mso-wrap-distance-bottom:0;mso-position-horizontal:absolute;mso-position-horizontal-relative:text;mso-position-vertical:absolute;mso-position-vertical-relative:text;mso-width-percent:0;mso-height-percent:200;mso-width-relative:margin;mso-height-relative:margin;v-text-anchor:top" o:gfxdata="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" filled="f" stroked="f">
+              <v:shape id="_x0000_s1060" type="#_x0000_t202" style="position:absolute;margin-left:-.05pt;margin-top:303.5pt;width:423.1pt;height:49.35pt;z-index:251726848;visibility:visible;mso-wrap-style:square;mso-width-percent:0;mso-height-percent:200;mso-wrap-distance-left:9pt;mso-wrap-distance-top:0;mso-wrap-distance-right:9pt;mso-wrap-distance-bottom:0;mso-position-horizontal:absolute;mso-position-horizontal-relative:text;mso-position-vertical:absolute;mso-position-vertical-relative:text;mso-width-percent:0;mso-height-percent:200;mso-width-relative:margin;mso-height-relative:margin;v-text-anchor:top" o:gfxdata="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" filled="f" stroked="f">
                 <v:textbox style="mso-fit-shape-to-text:t">
                   <w:txbxContent>
                     <w:p>
                       <w:pPr>
                         <w:jc w:val="center"/>
                         <w:rPr>
+                          <w:rFonts w:ascii="Linux Biolinum O" w:hAnsi="Linux Biolinum O" w:cs="Linux Biolinum O"/>
                           <w:color w:val="FFFFFF" w:themeColor="background1"/>
                           <w:sz w:val="48"/>
                           <w:szCs w:val="48"/>
@@ -9234,6 +9261,7 @@
                       </w:pPr>
                       <w:r>
                         <w:rPr>
+                          <w:rFonts w:ascii="Linux Biolinum O" w:hAnsi="Linux Biolinum O" w:cs="Linux Biolinum O"/>
                           <w:color w:val="FFFFFF" w:themeColor="background1"/>
                           <w:sz w:val="48"/>
                           <w:szCs w:val="48"/>
@@ -9266,7 +9294,7 @@
                 <wp:positionV relativeFrom="paragraph">
                   <wp:posOffset>4650565</wp:posOffset>
                 </wp:positionV>
-                <wp:extent cx="3769995" cy="1622425"/>
+                <wp:extent cx="3769995" cy="1546860"/>
                 <wp:effectExtent l="0" t="0" r="0" b="4445"/>
                 <wp:wrapNone/>
                 <wp:docPr id="3084" name="Cuadro de texto 2"/>
@@ -9282,7 +9310,7 @@
                       <wps:spPr bwMode="auto">
                         <a:xfrm>
                           <a:off x="0" y="0"/>
-                          <a:ext cx="3769995" cy="1622425"/>
+                          <a:ext cx="3769995" cy="1546860"/>
                         </a:xfrm>
                         <a:prstGeom prst="rect">
                           <a:avLst/>
@@ -9300,6 +9328,7 @@
                           <w:p>
                             <w:pPr>
                               <w:rPr>
+                                <w:rFonts w:ascii="Linux Biolinum O" w:hAnsi="Linux Biolinum O" w:cs="Linux Biolinum O"/>
                                 <w:color w:val="FFFFFF" w:themeColor="background1"/>
                                 <w:sz w:val="32"/>
                                 <w:szCs w:val="32"/>
@@ -9307,6 +9336,7 @@
                             </w:pPr>
                             <w:r>
                               <w:rPr>
+                                <w:rFonts w:ascii="Linux Biolinum O" w:hAnsi="Linux Biolinum O" w:cs="Linux Biolinum O"/>
                                 <w:color w:val="FFFFFF" w:themeColor="background1"/>
                                 <w:sz w:val="32"/>
                                 <w:szCs w:val="32"/>
@@ -9317,6 +9347,7 @@
                           <w:p>
                             <w:pPr>
                               <w:rPr>
+                                <w:rFonts w:ascii="Linux Biolinum O" w:hAnsi="Linux Biolinum O" w:cs="Linux Biolinum O"/>
                                 <w:color w:val="FFFFFF" w:themeColor="background1"/>
                                 <w:sz w:val="32"/>
                                 <w:szCs w:val="32"/>
@@ -9324,6 +9355,7 @@
                             </w:pPr>
                             <w:r>
                               <w:rPr>
+                                <w:rFonts w:ascii="Linux Biolinum O" w:hAnsi="Linux Biolinum O" w:cs="Linux Biolinum O"/>
                                 <w:color w:val="FFFFFF" w:themeColor="background1"/>
                                 <w:sz w:val="32"/>
                                 <w:szCs w:val="32"/>
@@ -9333,6 +9365,7 @@
                             <w:proofErr w:type="spellStart"/>
                             <w:r>
                               <w:rPr>
+                                <w:rFonts w:ascii="Linux Biolinum O" w:hAnsi="Linux Biolinum O" w:cs="Linux Biolinum O"/>
                                 <w:color w:val="FFFFFF" w:themeColor="background1"/>
                                 <w:sz w:val="32"/>
                                 <w:szCs w:val="32"/>
@@ -9342,6 +9375,7 @@
                             <w:proofErr w:type="spellEnd"/>
                             <w:r>
                               <w:rPr>
+                                <w:rFonts w:ascii="Linux Biolinum O" w:hAnsi="Linux Biolinum O" w:cs="Linux Biolinum O"/>
                                 <w:color w:val="FFFFFF" w:themeColor="background1"/>
                                 <w:sz w:val="32"/>
                                 <w:szCs w:val="32"/>
@@ -9350,6 +9384,7 @@
                             </w:r>
                             <w:r>
                               <w:rPr>
+                                <w:rFonts w:ascii="Linux Biolinum O" w:hAnsi="Linux Biolinum O" w:cs="Linux Biolinum O"/>
                                 <w:color w:val="FFFFFF" w:themeColor="background1"/>
                                 <w:sz w:val="32"/>
                                 <w:szCs w:val="32"/>
@@ -9358,6 +9393,7 @@
                             </w:r>
                             <w:r>
                               <w:rPr>
+                                <w:rFonts w:ascii="Linux Biolinum O" w:hAnsi="Linux Biolinum O" w:cs="Linux Biolinum O"/>
                                 <w:color w:val="FFFFFF" w:themeColor="background1"/>
                                 <w:sz w:val="32"/>
                                 <w:szCs w:val="32"/>
@@ -9367,6 +9403,7 @@
                             <w:proofErr w:type="spellStart"/>
                             <w:r>
                               <w:rPr>
+                                <w:rFonts w:ascii="Linux Biolinum O" w:hAnsi="Linux Biolinum O" w:cs="Linux Biolinum O"/>
                                 <w:color w:val="FFFFFF" w:themeColor="background1"/>
                                 <w:sz w:val="32"/>
                                 <w:szCs w:val="32"/>
@@ -9376,6 +9413,7 @@
                             <w:proofErr w:type="spellEnd"/>
                             <w:r>
                               <w:rPr>
+                                <w:rFonts w:ascii="Linux Biolinum O" w:hAnsi="Linux Biolinum O" w:cs="Linux Biolinum O"/>
                                 <w:color w:val="FFFFFF" w:themeColor="background1"/>
                                 <w:sz w:val="32"/>
                                 <w:szCs w:val="32"/>
@@ -9385,6 +9423,7 @@
                             <w:proofErr w:type="spellStart"/>
                             <w:r>
                               <w:rPr>
+                                <w:rFonts w:ascii="Linux Biolinum O" w:hAnsi="Linux Biolinum O" w:cs="Linux Biolinum O"/>
                                 <w:color w:val="FFFFFF" w:themeColor="background1"/>
                                 <w:sz w:val="32"/>
                                 <w:szCs w:val="32"/>
@@ -9396,6 +9435,7 @@
                           <w:p>
                             <w:pPr>
                               <w:rPr>
+                                <w:rFonts w:ascii="Linux Biolinum O" w:hAnsi="Linux Biolinum O" w:cs="Linux Biolinum O"/>
                                 <w:color w:val="FFFFFF" w:themeColor="background1"/>
                                 <w:sz w:val="32"/>
                                 <w:szCs w:val="32"/>
@@ -9403,6 +9443,7 @@
                             </w:pPr>
                             <w:r>
                               <w:rPr>
+                                <w:rFonts w:ascii="Linux Biolinum O" w:hAnsi="Linux Biolinum O" w:cs="Linux Biolinum O"/>
                                 <w:color w:val="FFFFFF" w:themeColor="background1"/>
                                 <w:sz w:val="32"/>
                                 <w:szCs w:val="32"/>
@@ -9411,6 +9452,7 @@
                             </w:r>
                             <w:r>
                               <w:rPr>
+                                <w:rFonts w:ascii="Linux Biolinum O" w:hAnsi="Linux Biolinum O" w:cs="Linux Biolinum O"/>
                                 <w:color w:val="FFFFFF" w:themeColor="background1"/>
                                 <w:sz w:val="32"/>
                                 <w:szCs w:val="32"/>
@@ -9437,19 +9479,22 @@
           </mc:Choice>
           <mc:Fallback>
             <w:pict>
-              <v:shape id="_x0000_s1061" type="#_x0000_t202" style="position:absolute;margin-left:-36.45pt;margin-top:366.2pt;width:296.85pt;height:127.75pt;z-index:251727872;visibility:visible;mso-wrap-style:square;mso-width-percent:0;mso-height-percent:200;mso-wrap-distance-left:9pt;mso-wrap-distance-top:0;mso-wrap-distance-right:9pt;mso-wrap-distance-bottom:0;mso-position-horizontal:absolute;mso-position-horizontal-relative:text;mso-position-vertical:absolute;mso-position-vertical-relative:text;mso-width-percent:0;mso-height-percent:200;mso-width-relative:margin;mso-height-relative:margin;v-text-anchor:top" o:gfxdata="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" filled="f" stroked="f">
+              <v:shape id="_x0000_s1061" type="#_x0000_t202" style="position:absolute;margin-left:-36.45pt;margin-top:366.2pt;width:296.85pt;height:121.8pt;z-index:251727872;visibility:visible;mso-wrap-style:square;mso-width-percent:0;mso-height-percent:200;mso-wrap-distance-left:9pt;mso-wrap-distance-top:0;mso-wrap-distance-right:9pt;mso-wrap-distance-bottom:0;mso-position-horizontal:absolute;mso-position-horizontal-relative:text;mso-position-vertical:absolute;mso-position-vertical-relative:text;mso-width-percent:0;mso-height-percent:200;mso-width-relative:margin;mso-height-relative:margin;v-text-anchor:top" o:gfxdata="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" filled="f" stroked="f">
                 <v:textbox style="mso-fit-shape-to-text:t">
                   <w:txbxContent>
                     <w:p>
                       <w:pPr>
                         <w:rPr>
+                          <w:rFonts w:ascii="Linux Biolinum O" w:hAnsi="Linux Biolinum O" w:cs="Linux Biolinum O"/>
                           <w:color w:val="FFFFFF" w:themeColor="background1"/>
                           <w:sz w:val="32"/>
                           <w:szCs w:val="32"/>
                         </w:rPr>
                       </w:pPr>
+                      <w:bookmarkStart w:id="1" w:name="_GoBack"/>
                       <w:r>
                         <w:rPr>
+                          <w:rFonts w:ascii="Linux Biolinum O" w:hAnsi="Linux Biolinum O" w:cs="Linux Biolinum O"/>
                           <w:color w:val="FFFFFF" w:themeColor="background1"/>
                           <w:sz w:val="32"/>
                           <w:szCs w:val="32"/>
@@ -9460,6 +9505,7 @@
                     <w:p>
                       <w:pPr>
                         <w:rPr>
+                          <w:rFonts w:ascii="Linux Biolinum O" w:hAnsi="Linux Biolinum O" w:cs="Linux Biolinum O"/>
                           <w:color w:val="FFFFFF" w:themeColor="background1"/>
                           <w:sz w:val="32"/>
                           <w:szCs w:val="32"/>
@@ -9467,6 +9513,7 @@
                       </w:pPr>
                       <w:r>
                         <w:rPr>
+                          <w:rFonts w:ascii="Linux Biolinum O" w:hAnsi="Linux Biolinum O" w:cs="Linux Biolinum O"/>
                           <w:color w:val="FFFFFF" w:themeColor="background1"/>
                           <w:sz w:val="32"/>
                           <w:szCs w:val="32"/>
@@ -9476,6 +9523,7 @@
                       <w:proofErr w:type="spellStart"/>
                       <w:r>
                         <w:rPr>
+                          <w:rFonts w:ascii="Linux Biolinum O" w:hAnsi="Linux Biolinum O" w:cs="Linux Biolinum O"/>
                           <w:color w:val="FFFFFF" w:themeColor="background1"/>
                           <w:sz w:val="32"/>
                           <w:szCs w:val="32"/>
@@ -9485,6 +9533,7 @@
                       <w:proofErr w:type="spellEnd"/>
                       <w:r>
                         <w:rPr>
+                          <w:rFonts w:ascii="Linux Biolinum O" w:hAnsi="Linux Biolinum O" w:cs="Linux Biolinum O"/>
                           <w:color w:val="FFFFFF" w:themeColor="background1"/>
                           <w:sz w:val="32"/>
                           <w:szCs w:val="32"/>
@@ -9493,6 +9542,7 @@
                       </w:r>
                       <w:r>
                         <w:rPr>
+                          <w:rFonts w:ascii="Linux Biolinum O" w:hAnsi="Linux Biolinum O" w:cs="Linux Biolinum O"/>
                           <w:color w:val="FFFFFF" w:themeColor="background1"/>
                           <w:sz w:val="32"/>
                           <w:szCs w:val="32"/>
@@ -9501,6 +9551,7 @@
                       </w:r>
                       <w:r>
                         <w:rPr>
+                          <w:rFonts w:ascii="Linux Biolinum O" w:hAnsi="Linux Biolinum O" w:cs="Linux Biolinum O"/>
                           <w:color w:val="FFFFFF" w:themeColor="background1"/>
                           <w:sz w:val="32"/>
                           <w:szCs w:val="32"/>
@@ -9510,6 +9561,7 @@
                       <w:proofErr w:type="spellStart"/>
                       <w:r>
                         <w:rPr>
+                          <w:rFonts w:ascii="Linux Biolinum O" w:hAnsi="Linux Biolinum O" w:cs="Linux Biolinum O"/>
                           <w:color w:val="FFFFFF" w:themeColor="background1"/>
                           <w:sz w:val="32"/>
                           <w:szCs w:val="32"/>
@@ -9519,6 +9571,7 @@
                       <w:proofErr w:type="spellEnd"/>
                       <w:r>
                         <w:rPr>
+                          <w:rFonts w:ascii="Linux Biolinum O" w:hAnsi="Linux Biolinum O" w:cs="Linux Biolinum O"/>
                           <w:color w:val="FFFFFF" w:themeColor="background1"/>
                           <w:sz w:val="32"/>
                           <w:szCs w:val="32"/>
@@ -9528,6 +9581,7 @@
                       <w:proofErr w:type="spellStart"/>
                       <w:r>
                         <w:rPr>
+                          <w:rFonts w:ascii="Linux Biolinum O" w:hAnsi="Linux Biolinum O" w:cs="Linux Biolinum O"/>
                           <w:color w:val="FFFFFF" w:themeColor="background1"/>
                           <w:sz w:val="32"/>
                           <w:szCs w:val="32"/>
@@ -9539,6 +9593,7 @@
                     <w:p>
                       <w:pPr>
                         <w:rPr>
+                          <w:rFonts w:ascii="Linux Biolinum O" w:hAnsi="Linux Biolinum O" w:cs="Linux Biolinum O"/>
                           <w:color w:val="FFFFFF" w:themeColor="background1"/>
                           <w:sz w:val="32"/>
                           <w:szCs w:val="32"/>
@@ -9546,6 +9601,7 @@
                       </w:pPr>
                       <w:r>
                         <w:rPr>
+                          <w:rFonts w:ascii="Linux Biolinum O" w:hAnsi="Linux Biolinum O" w:cs="Linux Biolinum O"/>
                           <w:color w:val="FFFFFF" w:themeColor="background1"/>
                           <w:sz w:val="32"/>
                           <w:szCs w:val="32"/>
@@ -9554,6 +9610,7 @@
                       </w:r>
                       <w:r>
                         <w:rPr>
+                          <w:rFonts w:ascii="Linux Biolinum O" w:hAnsi="Linux Biolinum O" w:cs="Linux Biolinum O"/>
                           <w:color w:val="FFFFFF" w:themeColor="background1"/>
                           <w:sz w:val="32"/>
                           <w:szCs w:val="32"/>
@@ -9561,6 +9618,7 @@
                         <w:t>25 de junio de 2015</w:t>
                       </w:r>
                     </w:p>
+                    <w:bookmarkEnd w:id="1"/>
                   </w:txbxContent>
                 </v:textbox>
               </v:shape>
@@ -9574,7 +9632,7 @@
       <w:pgMar w:top="1417" w:right="1701" w:bottom="1417" w:left="1701" w:header="708" w:footer="708" w:gutter="0"/>
       <w:cols w:space="708"/>
       <w:docGrid w:linePitch="360"/>
-      <w:printerSettings r:id="rId10"/>
+      <w:printerSettings r:id="rId13"/>
     </w:sectPr>
   </w:body>
 </w:document>

</xml_diff>